<commit_message>
Nathaniel Info in summary
Added the info for my contribution to the summary.
</commit_message>
<xml_diff>
--- a/MILESTONE 1 FILES/Summary .docx
+++ b/MILESTONE 1 FILES/Summary .docx
@@ -203,6 +203,9 @@
       <w:r>
         <w:t>, Jeremy Persaud N01338636</w:t>
       </w:r>
+      <w:r>
+        <w:t>,Nathaniel Hedman N01112536</w:t>
+      </w:r>
     </w:p>
     <w:p>
       <w:r>
@@ -388,10 +391,52 @@
           <w:b/>
           <w:bCs/>
         </w:rPr>
-        <w:t xml:space="preserve">Git Strategy: </w:t>
-      </w:r>
-      <w:r>
-        <w:t>We all made accounts first and downloaded the program.</w:t>
+        <w:t xml:space="preserve">Nathaniel Hedman – </w:t>
+      </w:r>
+      <w:r>
+        <w:t xml:space="preserve">Created the contact us page. Uses </w:t>
+      </w:r>
+      <w:proofErr w:type="spellStart"/>
+      <w:r>
+        <w:t>onClick</w:t>
+      </w:r>
+      <w:proofErr w:type="spellEnd"/>
+      <w:r>
+        <w:t xml:space="preserve"> events to allow users to contact the group directly from the app by clicking icons.</w:t>
+      </w:r>
+    </w:p>
+    <w:p>
+      <w:r>
+        <w:rPr>
+          <w:b/>
+          <w:bCs/>
+        </w:rPr>
+        <w:t xml:space="preserve">Work Remaining: Nathaniel Hedman – </w:t>
+      </w:r>
+      <w:r>
+        <w:t xml:space="preserve">Will be responsible for creating appropriate tests for the app functions.  </w:t>
+      </w:r>
+    </w:p>
+    <w:p>
+      <w:r>
+        <w:rPr>
+          <w:b/>
+          <w:bCs/>
+        </w:rPr>
+        <w:t>Git Strategy:</w:t>
+      </w:r>
+      <w:r>
+        <w:rPr>
+          <w:b/>
+          <w:bCs/>
+        </w:rPr>
+        <w:t xml:space="preserve"> </w:t>
+      </w:r>
+      <w:r>
+        <w:t>We are using a shared repository that all our files are being pushed onto. Each member</w:t>
+      </w:r>
+      <w:r>
+        <w:t xml:space="preserve"> pushed their major changes to the repository and discussions happened weekly.</w:t>
       </w:r>
     </w:p>
     <w:p>

</xml_diff>